<commit_message>
Fichero maestro ya funciona
</commit_message>
<xml_diff>
--- a/cartas/word/09940449X.docx
+++ b/cartas/word/09940449X.docx
@@ -4,9 +4,12 @@
   <w:body>
     <w:p>
       <w:r>
-        <w:t>Usuario: ana@example.com</w:t>
+        <w:t>Nombre: Ana Torres Pardo
+</w:t>
+        <w:t>Identificador: 09940449X
+</w:t>
+        <w:t>Clave: 51693</w:t>
         <w:br/>
-        <w:t>Password: APUBLSRIA627</w:t>
       </w:r>
     </w:p>
   </w:body>

</xml_diff>